<commit_message>
edicion de el archivo usuario
</commit_message>
<xml_diff>
--- a/usuario.docx
+++ b/usuario.docx
@@ -2,6 +2,36 @@
 <file path=word/document.xml><?xml version="1.0" encoding="utf-8"?>
 <w:document xmlns:wpc="http://schemas.microsoft.com/office/word/2010/wordprocessingCanvas" xmlns:mo="http://schemas.microsoft.com/office/mac/office/2008/main" xmlns:mc="http://schemas.openxmlformats.org/markup-compatibility/2006" xmlns:mv="urn:schemas-microsoft-com:mac:vml" xmlns:o="urn:schemas-microsoft-com:office:office" xmlns:r="http://schemas.openxmlformats.org/officeDocument/2006/relationships" xmlns:m="http://schemas.openxmlformats.org/officeDocument/2006/math" xmlns:v="urn:schemas-microsoft-com:vml" xmlns:wp14="http://schemas.microsoft.com/office/word/2010/wordprocessingDrawing" xmlns:wp="http://schemas.openxmlformats.org/drawingml/2006/wordprocessingDrawing" xmlns:w10="urn:schemas-microsoft-com:office:word" xmlns:w="http://schemas.openxmlformats.org/wordprocessingml/2006/main" xmlns:w14="http://schemas.microsoft.com/office/word/2010/wordml" xmlns:wpg="http://schemas.microsoft.com/office/word/2010/wordprocessingGroup" xmlns:wpi="http://schemas.microsoft.com/office/word/2010/wordprocessingInk" xmlns:wne="http://schemas.microsoft.com/office/word/2006/wordml" xmlns:wps="http://schemas.microsoft.com/office/word/2010/wordprocessingShape" mc:Ignorable="w14 wp14">
   <w:body>
+    <w:p>
+      <w:proofErr w:type="spellStart"/>
+      <w:r>
+        <w:t>String</w:t>
+      </w:r>
+      <w:proofErr w:type="spellEnd"/>
+      <w:r>
+        <w:t xml:space="preserve"> nombre;</w:t>
+      </w:r>
+    </w:p>
+    <w:p>
+      <w:proofErr w:type="spellStart"/>
+      <w:r>
+        <w:t>Int</w:t>
+      </w:r>
+      <w:proofErr w:type="spellEnd"/>
+      <w:r>
+        <w:t xml:space="preserve"> edad;</w:t>
+      </w:r>
+    </w:p>
+    <w:p>
+      <w:r>
+        <w:t>Date fecha;</w:t>
+      </w:r>
+    </w:p>
+    <w:p>
+      <w:r>
+        <w:t xml:space="preserve">Long cedula; </w:t>
+      </w:r>
+    </w:p>
     <w:p>
       <w:bookmarkStart w:id="0" w:name="_GoBack"/>
       <w:bookmarkEnd w:id="0"/>
@@ -199,6 +229,11 @@
     <w:semiHidden/>
     <w:unhideWhenUsed/>
   </w:style>
+  <w:style w:type="character" w:customStyle="1" w:styleId="apple-converted-space">
+    <w:name w:val="apple-converted-space"/>
+    <w:basedOn w:val="Fuentedeprrafopredeter"/>
+    <w:rsid w:val="009B3386"/>
+  </w:style>
 </w:styles>
 </file>
 
@@ -385,6 +420,11 @@
     <w:semiHidden/>
     <w:unhideWhenUsed/>
   </w:style>
+  <w:style w:type="character" w:customStyle="1" w:styleId="apple-converted-space">
+    <w:name w:val="apple-converted-space"/>
+    <w:basedOn w:val="Fuentedeprrafopredeter"/>
+    <w:rsid w:val="009B3386"/>
+  </w:style>
 </w:styles>
 </file>
 

</xml_diff>